<commit_message>
Fix solution name, to be by the format!
</commit_message>
<xml_diff>
--- a/Ex01_ScreenShots.docx
+++ b/Ex01_ScreenShots.docx
@@ -111,27 +111,7 @@
           <w:rFonts w:hint="cs"/>
           <w:rtl/>
         </w:rPr>
-        <w:t xml:space="preserve">כן. הקובץ נפתח ע"י התוכנה </w:t>
-      </w:r>
-      <w:r>
-        <w:t>ILDASM</w:t>
-      </w:r>
-      <w:r>
-        <w:rPr>
-          <w:rFonts w:hint="cs"/>
-          <w:rtl/>
-        </w:rPr>
-        <w:t xml:space="preserve"> ולכן הוא קובץ </w:t>
-      </w:r>
-      <w:r>
-        <w:t>.NET Assembly</w:t>
-      </w:r>
-      <w:r>
-        <w:rPr>
-          <w:rFonts w:hint="cs"/>
-          <w:rtl/>
-        </w:rPr>
-        <w:t xml:space="preserve"> </w:t>
+        <w:t>כן.</w:t>
       </w:r>
     </w:p>
     <w:p>
@@ -147,6 +127,9 @@
       <w:pPr>
         <w:pStyle w:val="a9"/>
         <w:bidi/>
+        <w:rPr>
+          <w:rtl/>
+        </w:rPr>
       </w:pPr>
       <w:r>
         <w:rPr>
@@ -216,6 +199,45 @@
         </w:rPr>
         <w:t xml:space="preserve"> </w:t>
       </w:r>
+    </w:p>
+    <w:p>
+      <w:pPr>
+        <w:pStyle w:val="a9"/>
+        <w:bidi/>
+        <w:rPr>
+          <w:rtl/>
+        </w:rPr>
+      </w:pPr>
+      <w:r>
+        <w:rPr>
+          <w:rFonts w:hint="cs"/>
+          <w:rtl/>
+        </w:rPr>
+        <w:t xml:space="preserve">הקובץ נפתח על ידי התוכנה </w:t>
+      </w:r>
+      <w:r>
+        <w:t>ILDASM</w:t>
+      </w:r>
+      <w:r>
+        <w:rPr>
+          <w:rFonts w:hint="cs"/>
+          <w:rtl/>
+        </w:rPr>
+        <w:t xml:space="preserve"> ולכן הוא קובץ </w:t>
+      </w:r>
+      <w:r>
+        <w:t>.NET Assembly</w:t>
+      </w:r>
+    </w:p>
+    <w:p>
+      <w:pPr>
+        <w:pStyle w:val="a9"/>
+        <w:bidi/>
+        <w:rPr>
+          <w:rFonts w:hint="cs"/>
+          <w:rtl/>
+        </w:rPr>
+      </w:pPr>
       <w:r>
         <w:rPr>
           <w:rFonts w:hint="cs"/>
@@ -255,6 +277,13 @@
           <w:rFonts w:hint="cs"/>
           <w:rtl/>
         </w:rPr>
+        <w:t>ו</w:t>
+      </w:r>
+      <w:r>
+        <w:rPr>
+          <w:rFonts w:hint="cs"/>
+          <w:rtl/>
+        </w:rPr>
         <w:t xml:space="preserve">לכן מהווה קובץ </w:t>
       </w:r>
       <w:r>
@@ -267,11 +296,31 @@
         </w:rPr>
         <w:t xml:space="preserve"> </w:t>
       </w:r>
+      <w:r>
+        <w:rPr>
+          <w:rFonts w:hint="cs"/>
+          <w:rtl/>
+        </w:rPr>
+        <w:t>(</w:t>
+      </w:r>
+      <w:r>
+        <w:t>Portable Executable</w:t>
+      </w:r>
+      <w:r>
+        <w:rPr>
+          <w:rFonts w:hint="cs"/>
+          <w:rtl/>
+        </w:rPr>
+        <w:t>).</w:t>
+      </w:r>
     </w:p>
     <w:p>
       <w:pPr>
         <w:pStyle w:val="a9"/>
         <w:bidi/>
+        <w:rPr>
+          <w:rFonts w:hint="cs"/>
+        </w:rPr>
       </w:pPr>
     </w:p>
     <w:p>
@@ -492,14 +541,19 @@
         </w:rPr>
         <w:t xml:space="preserve"> </w:t>
       </w:r>
-      <w:proofErr w:type="spellStart"/>
       <w:r>
         <w:rPr>
           <w:rFonts w:cs="Arial"/>
         </w:rPr>
-        <w:t>mscorlib</w:t>
-      </w:r>
-      <w:proofErr w:type="spellEnd"/>
+        <w:t xml:space="preserve">mscorlib </w:t>
+      </w:r>
+      <w:r>
+        <w:rPr>
+          <w:rFonts w:cs="Arial" w:hint="cs"/>
+          <w:rtl/>
+        </w:rPr>
+        <w:t xml:space="preserve">.       </w:t>
+      </w:r>
       <w:r>
         <w:rPr>
           <w:rFonts w:cs="Arial"/>
@@ -511,29 +565,7 @@
           <w:rFonts w:cs="Arial" w:hint="cs"/>
           <w:rtl/>
         </w:rPr>
-        <w:t xml:space="preserve">.       </w:t>
-      </w:r>
-      <w:r>
-        <w:rPr>
-          <w:rFonts w:cs="Arial"/>
-        </w:rPr>
-        <w:t xml:space="preserve"> </w:t>
-      </w:r>
-      <w:proofErr w:type="spellStart"/>
-      <w:r>
-        <w:rPr>
-          <w:rFonts w:cs="Arial" w:hint="cs"/>
-          <w:rtl/>
-        </w:rPr>
-        <w:t>גרסא</w:t>
-      </w:r>
-      <w:proofErr w:type="spellEnd"/>
-      <w:r>
-        <w:rPr>
-          <w:rFonts w:cs="Arial" w:hint="cs"/>
-          <w:rtl/>
-        </w:rPr>
-        <w:t xml:space="preserve">: </w:t>
+        <w:t xml:space="preserve">גרסא: </w:t>
       </w:r>
       <w:r>
         <w:rPr>
@@ -584,23 +616,7 @@
           <w:rFonts w:cs="Arial" w:hint="cs"/>
           <w:rtl/>
         </w:rPr>
-        <w:t xml:space="preserve">.   </w:t>
-      </w:r>
-      <w:proofErr w:type="spellStart"/>
-      <w:r>
-        <w:rPr>
-          <w:rFonts w:cs="Arial" w:hint="cs"/>
-          <w:rtl/>
-        </w:rPr>
-        <w:t>גרסא</w:t>
-      </w:r>
-      <w:proofErr w:type="spellEnd"/>
-      <w:r>
-        <w:rPr>
-          <w:rFonts w:cs="Arial" w:hint="cs"/>
-          <w:rtl/>
-        </w:rPr>
-        <w:t>:</w:t>
+        <w:t>.   גרסא:</w:t>
       </w:r>
       <w:r>
         <w:rPr>
@@ -752,11 +768,9 @@
         </w:rPr>
         <w:t xml:space="preserve">סיסמא : </w:t>
       </w:r>
-      <w:proofErr w:type="spellStart"/>
       <w:r>
         <w:t>CSharppp</w:t>
       </w:r>
-      <w:proofErr w:type="spellEnd"/>
     </w:p>
     <w:p>
       <w:pPr>
@@ -1143,23 +1157,7 @@
               <w:t>static</w:t>
             </w:r>
             <w:r>
-              <w:t xml:space="preserve">  </w:t>
-            </w:r>
-            <w:proofErr w:type="spellStart"/>
-            <w:r>
-              <w:t>eDemoOptions</w:t>
-            </w:r>
-            <w:proofErr w:type="spellEnd"/>
-            <w:r>
-              <w:t xml:space="preserve"> </w:t>
-            </w:r>
-            <w:proofErr w:type="spellStart"/>
-            <w:r>
-              <w:t>getUserInput</w:t>
-            </w:r>
-            <w:proofErr w:type="spellEnd"/>
-            <w:r>
-              <w:t>()</w:t>
+              <w:t xml:space="preserve">  eDemoOptions getUserInput()</w:t>
             </w:r>
           </w:p>
           <w:p>
@@ -1306,57 +1304,20 @@
               <w:t>L</w:t>
             </w:r>
             <w:r>
-              <w:t>ine(class  [</w:t>
-            </w:r>
-            <w:proofErr w:type="spellStart"/>
-            <w:r>
-              <w:t>mscorlib</w:t>
-            </w:r>
-            <w:proofErr w:type="spellEnd"/>
-            <w:r>
-              <w:t xml:space="preserve">] </w:t>
-            </w:r>
-            <w:proofErr w:type="spellStart"/>
-            <w:r>
-              <w:t>System.Text</w:t>
-            </w:r>
-            <w:proofErr w:type="spellEnd"/>
-            <w:r>
-              <w:t xml:space="preserve"> StringBuilder</w:t>
-            </w:r>
-            <w:r>
-              <w:t xml:space="preserve"> </w:t>
-            </w:r>
-            <w:proofErr w:type="spellStart"/>
-            <w:r>
-              <w:t>i_SB</w:t>
-            </w:r>
-            <w:proofErr w:type="spellEnd"/>
-            <w:r>
-              <w:t>, int</w:t>
-            </w:r>
-            <w:r>
-              <w:t xml:space="preserve">32 </w:t>
-            </w:r>
-            <w:proofErr w:type="spellStart"/>
-            <w:r>
-              <w:t>i_PlaceInText</w:t>
-            </w:r>
-            <w:proofErr w:type="spellEnd"/>
-            <w:r>
-              <w:t>, int</w:t>
+              <w:t>ine(class  [mscorlib] System.Text StringBuilder</w:t>
+            </w:r>
+            <w:r>
+              <w:t xml:space="preserve"> i_SB, int</w:t>
+            </w:r>
+            <w:r>
+              <w:t>32 i_PlaceInText, int</w:t>
             </w:r>
             <w:r>
               <w:t>32</w:t>
             </w:r>
             <w:r>
-              <w:t xml:space="preserve"> </w:t>
-            </w:r>
-            <w:proofErr w:type="spellStart"/>
-            <w:r>
-              <w:t>i_Rows</w:t>
-            </w:r>
-            <w:proofErr w:type="spellEnd"/>
+              <w:t xml:space="preserve"> i_Rows</w:t>
+            </w:r>
             <w:r>
               <w:t>)</w:t>
             </w:r>
@@ -1375,21 +1336,11 @@
             <w:r>
               <w:t xml:space="preserve">static bool </w:t>
             </w:r>
-            <w:proofErr w:type="spellStart"/>
             <w:r>
               <w:t>checkIfAscendingSeries</w:t>
             </w:r>
-            <w:proofErr w:type="spellEnd"/>
-            <w:r>
-              <w:t xml:space="preserve">(string  </w:t>
-            </w:r>
-            <w:proofErr w:type="spellStart"/>
-            <w:r>
-              <w:t>i_NumberStr</w:t>
-            </w:r>
-            <w:proofErr w:type="spellEnd"/>
-            <w:r>
-              <w:t>)</w:t>
+            <w:r>
+              <w:t>(string  i_NumberStr)</w:t>
             </w:r>
           </w:p>
           <w:p>
@@ -1404,34 +1355,10 @@
               <w:t xml:space="preserve">private </w:t>
             </w:r>
             <w:r>
-              <w:t xml:space="preserve">static bool </w:t>
-            </w:r>
-            <w:proofErr w:type="spellStart"/>
-            <w:r>
-              <w:t>checkIfDescendingSeries</w:t>
-            </w:r>
-            <w:proofErr w:type="spellEnd"/>
-            <w:r>
-              <w:t>(</w:t>
-            </w:r>
-            <w:r>
-              <w:t xml:space="preserve">string </w:t>
-            </w:r>
-            <w:proofErr w:type="spellStart"/>
-            <w:r>
-              <w:t>i</w:t>
-            </w:r>
-            <w:proofErr w:type="spellEnd"/>
-            <w:r>
-              <w:t xml:space="preserve">_ </w:t>
-            </w:r>
-            <w:proofErr w:type="spellStart"/>
-            <w:r>
-              <w:t>NumberStr</w:t>
-            </w:r>
-            <w:proofErr w:type="spellEnd"/>
-            <w:r>
-              <w:t>)</w:t>
+              <w:t>static bool checkIfDescendingSeries(</w:t>
+            </w:r>
+            <w:r>
+              <w:t>string i_ NumberStr)</w:t>
             </w:r>
           </w:p>
           <w:p>
@@ -1446,32 +1373,16 @@
               <w:t xml:space="preserve">private </w:t>
             </w:r>
             <w:r>
-              <w:t xml:space="preserve">static void </w:t>
-            </w:r>
-            <w:proofErr w:type="spellStart"/>
-            <w:r>
-              <w:t>drawSandMachine</w:t>
-            </w:r>
-            <w:proofErr w:type="spellEnd"/>
-            <w:r>
-              <w:t>(int</w:t>
-            </w:r>
-            <w:r>
-              <w:t xml:space="preserve">32 </w:t>
-            </w:r>
-            <w:proofErr w:type="spellStart"/>
-            <w:r>
-              <w:t>i</w:t>
+              <w:t>static void drawSandMachine(int</w:t>
+            </w:r>
+            <w:r>
+              <w:t>32 i</w:t>
             </w:r>
             <w:r>
               <w:t>_</w:t>
             </w:r>
             <w:r>
-              <w:t>NumOfLines</w:t>
-            </w:r>
-            <w:proofErr w:type="spellEnd"/>
-            <w:r>
-              <w:t>)</w:t>
+              <w:t>NumOfLines)</w:t>
             </w:r>
           </w:p>
           <w:p>
@@ -1489,13 +1400,8 @@
               <w:t xml:space="preserve">private </w:t>
             </w:r>
             <w:r>
-              <w:t xml:space="preserve">static string </w:t>
-            </w:r>
-            <w:proofErr w:type="spellStart"/>
-            <w:r>
-              <w:t>getInputFromUser</w:t>
-            </w:r>
-            <w:proofErr w:type="spellEnd"/>
+              <w:t>static string getInputFromUser</w:t>
+            </w:r>
             <w:r>
               <w:t>(</w:t>
             </w:r>
@@ -1506,13 +1412,8 @@
               <w:t>int32</w:t>
             </w:r>
             <w:r>
-              <w:t xml:space="preserve"> &amp; </w:t>
-            </w:r>
-            <w:proofErr w:type="spellStart"/>
-            <w:r>
-              <w:t>o_CrrentNumber</w:t>
-            </w:r>
-            <w:proofErr w:type="spellEnd"/>
+              <w:t xml:space="preserve"> &amp; o_CrrentNumber</w:t>
+            </w:r>
           </w:p>
         </w:tc>
         <w:tc>
@@ -1585,13 +1486,8 @@
               <w:t xml:space="preserve">public </w:t>
             </w:r>
             <w:r>
-              <w:t xml:space="preserve">static int32 </w:t>
-            </w:r>
-            <w:proofErr w:type="spellStart"/>
-            <w:r>
-              <w:t>BinaryInput</w:t>
-            </w:r>
-            <w:proofErr w:type="spellEnd"/>
+              <w:t>static int32 BinaryInput</w:t>
+            </w:r>
           </w:p>
           <w:p>
             <w:pPr>
@@ -1605,13 +1501,8 @@
               <w:t xml:space="preserve">public </w:t>
             </w:r>
             <w:r>
-              <w:t xml:space="preserve">static int32 </w:t>
-            </w:r>
-            <w:proofErr w:type="spellStart"/>
-            <w:r>
-              <w:t>SandMachine</w:t>
-            </w:r>
-            <w:proofErr w:type="spellEnd"/>
+              <w:t>static int32 SandMachine</w:t>
+            </w:r>
           </w:p>
           <w:p>
             <w:pPr>
@@ -1846,7 +1737,6 @@
       <w:pPr>
         <w:jc w:val="right"/>
         <w:rPr>
-          <w:rFonts w:hint="cs"/>
           <w:u w:val="single"/>
           <w:rtl/>
         </w:rPr>
@@ -2600,7 +2490,6 @@
       <w:pPr>
         <w:bidi/>
         <w:rPr>
-          <w:rFonts w:hint="cs"/>
           <w:u w:val="single"/>
           <w:rtl/>
         </w:rPr>
@@ -2779,7 +2668,6 @@
         <w:bidi/>
         <w:jc w:val="both"/>
         <w:rPr>
-          <w:rFonts w:hint="cs"/>
           <w:u w:val="single"/>
           <w:rtl/>
         </w:rPr>

</xml_diff>